<commit_message>
Update creeper - yellow foot done.docx
</commit_message>
<xml_diff>
--- a/creeper - yellow foot done.docx
+++ b/creeper - yellow foot done.docx
@@ -8,6 +8,8 @@
           <w:noProof/>
         </w:rPr>
       </w:pPr>
+      <w:bookmarkStart w:id="0" w:name="_GoBack"/>
+      <w:bookmarkEnd w:id="0"/>
     </w:p>
     <w:p>
       <w:r>
@@ -15,7 +17,179 @@
           <w:noProof/>
         </w:rPr>
         <w:drawing>
-          <wp:anchor distT="0" distB="0" distL="114300" distR="114300" simplePos="0" relativeHeight="251661312" behindDoc="0" locked="0" layoutInCell="1" allowOverlap="1" wp14:anchorId="56C4DB43" wp14:editId="591C7400">
+          <wp:anchor distT="0" distB="0" distL="114300" distR="114300" simplePos="0" relativeHeight="251665408" behindDoc="1" locked="0" layoutInCell="1" allowOverlap="1" wp14:anchorId="1D0149C3" wp14:editId="7B53FADC">
+            <wp:simplePos x="0" y="0"/>
+            <wp:positionH relativeFrom="column">
+              <wp:posOffset>1944370</wp:posOffset>
+            </wp:positionH>
+            <wp:positionV relativeFrom="paragraph">
+              <wp:posOffset>693420</wp:posOffset>
+            </wp:positionV>
+            <wp:extent cx="1283970" cy="2599055"/>
+            <wp:effectExtent l="0" t="0" r="0" b="1587"/>
+            <wp:wrapTight wrapText="bothSides">
+              <wp:wrapPolygon edited="0">
+                <wp:start x="21125" y="10531"/>
+                <wp:lineTo x="20484" y="10373"/>
+                <wp:lineTo x="15356" y="3248"/>
+                <wp:lineTo x="15036" y="3090"/>
+                <wp:lineTo x="10228" y="82"/>
+                <wp:lineTo x="5101" y="82"/>
+                <wp:lineTo x="5101" y="3248"/>
+                <wp:lineTo x="294" y="3248"/>
+                <wp:lineTo x="294" y="7681"/>
+                <wp:lineTo x="294" y="8473"/>
+                <wp:lineTo x="294" y="14014"/>
+                <wp:lineTo x="2858" y="20663"/>
+                <wp:lineTo x="5101" y="20505"/>
+                <wp:lineTo x="9908" y="17497"/>
+                <wp:lineTo x="10228" y="17497"/>
+                <wp:lineTo x="15036" y="20505"/>
+                <wp:lineTo x="15356" y="20505"/>
+                <wp:lineTo x="20484" y="12114"/>
+                <wp:lineTo x="21125" y="11956"/>
+                <wp:lineTo x="21125" y="10531"/>
+              </wp:wrapPolygon>
+            </wp:wrapTight>
+            <wp:docPr id="5" name="Picture 5" descr="C:\Users\James - Laptop\Desktop\dc8s9q6-9e23561d-056a-492d-8221-d9a2bfb1315f.png"/>
+            <wp:cNvGraphicFramePr>
+              <a:graphicFrameLocks xmlns:a="http://schemas.openxmlformats.org/drawingml/2006/main" noChangeAspect="1"/>
+            </wp:cNvGraphicFramePr>
+            <a:graphic xmlns:a="http://schemas.openxmlformats.org/drawingml/2006/main">
+              <a:graphicData uri="http://schemas.openxmlformats.org/drawingml/2006/picture">
+                <pic:pic xmlns:pic="http://schemas.openxmlformats.org/drawingml/2006/picture">
+                  <pic:nvPicPr>
+                    <pic:cNvPr id="0" name="Picture 3" descr="C:\Users\James - Laptop\Desktop\dc8s9q6-9e23561d-056a-492d-8221-d9a2bfb1315f.png"/>
+                    <pic:cNvPicPr>
+                      <a:picLocks noChangeAspect="1" noChangeArrowheads="1"/>
+                    </pic:cNvPicPr>
+                  </pic:nvPicPr>
+                  <pic:blipFill>
+                    <a:blip r:embed="rId4" cstate="print">
+                      <a:extLst>
+                        <a:ext uri="{28A0092B-C50C-407E-A947-70E740481C1C}">
+                          <a14:useLocalDpi xmlns:a14="http://schemas.microsoft.com/office/drawing/2010/main" val="0"/>
+                        </a:ext>
+                      </a:extLst>
+                    </a:blip>
+                    <a:srcRect/>
+                    <a:stretch>
+                      <a:fillRect/>
+                    </a:stretch>
+                  </pic:blipFill>
+                  <pic:spPr bwMode="auto">
+                    <a:xfrm rot="16200000" flipH="1">
+                      <a:off x="0" y="0"/>
+                      <a:ext cx="1283970" cy="2599055"/>
+                    </a:xfrm>
+                    <a:prstGeom prst="rect">
+                      <a:avLst/>
+                    </a:prstGeom>
+                    <a:noFill/>
+                    <a:ln>
+                      <a:noFill/>
+                    </a:ln>
+                  </pic:spPr>
+                </pic:pic>
+              </a:graphicData>
+            </a:graphic>
+            <wp14:sizeRelH relativeFrom="page">
+              <wp14:pctWidth>0</wp14:pctWidth>
+            </wp14:sizeRelH>
+            <wp14:sizeRelV relativeFrom="page">
+              <wp14:pctHeight>0</wp14:pctHeight>
+            </wp14:sizeRelV>
+          </wp:anchor>
+        </w:drawing>
+      </w:r>
+      <w:r>
+        <w:rPr>
+          <w:noProof/>
+        </w:rPr>
+        <mc:AlternateContent>
+          <mc:Choice Requires="wps">
+            <w:drawing>
+              <wp:anchor distT="0" distB="0" distL="114300" distR="114300" simplePos="0" relativeHeight="251666432" behindDoc="1" locked="0" layoutInCell="1" allowOverlap="1" wp14:anchorId="12C41A83" wp14:editId="3548ABB0">
+                <wp:simplePos x="0" y="0"/>
+                <wp:positionH relativeFrom="column">
+                  <wp:posOffset>1285875</wp:posOffset>
+                </wp:positionH>
+                <wp:positionV relativeFrom="paragraph">
+                  <wp:posOffset>1362075</wp:posOffset>
+                </wp:positionV>
+                <wp:extent cx="2600325" cy="1285875"/>
+                <wp:effectExtent l="0" t="0" r="28575" b="28575"/>
+                <wp:wrapNone/>
+                <wp:docPr id="6" name="Rectangle 6"/>
+                <wp:cNvGraphicFramePr/>
+                <a:graphic xmlns:a="http://schemas.openxmlformats.org/drawingml/2006/main">
+                  <a:graphicData uri="http://schemas.microsoft.com/office/word/2010/wordprocessingShape">
+                    <wps:wsp>
+                      <wps:cNvSpPr/>
+                      <wps:spPr>
+                        <a:xfrm>
+                          <a:off x="0" y="0"/>
+                          <a:ext cx="2600325" cy="1285875"/>
+                        </a:xfrm>
+                        <a:prstGeom prst="rect">
+                          <a:avLst/>
+                        </a:prstGeom>
+                        <a:solidFill>
+                          <a:schemeClr val="bg1"/>
+                        </a:solidFill>
+                        <a:ln>
+                          <a:solidFill>
+                            <a:schemeClr val="tx1"/>
+                          </a:solidFill>
+                        </a:ln>
+                      </wps:spPr>
+                      <wps:style>
+                        <a:lnRef idx="2">
+                          <a:schemeClr val="accent1">
+                            <a:shade val="50000"/>
+                          </a:schemeClr>
+                        </a:lnRef>
+                        <a:fillRef idx="1">
+                          <a:schemeClr val="accent1"/>
+                        </a:fillRef>
+                        <a:effectRef idx="0">
+                          <a:schemeClr val="accent1"/>
+                        </a:effectRef>
+                        <a:fontRef idx="minor">
+                          <a:schemeClr val="lt1"/>
+                        </a:fontRef>
+                      </wps:style>
+                      <wps:bodyPr rot="0" spcFirstLastPara="0" vertOverflow="overflow" horzOverflow="overflow" vert="horz" wrap="square" lIns="91440" tIns="45720" rIns="91440" bIns="45720" numCol="1" spcCol="0" rtlCol="0" fromWordArt="0" anchor="ctr" anchorCtr="0" forceAA="0" compatLnSpc="1">
+                        <a:prstTxWarp prst="textNoShape">
+                          <a:avLst/>
+                        </a:prstTxWarp>
+                        <a:noAutofit/>
+                      </wps:bodyPr>
+                    </wps:wsp>
+                  </a:graphicData>
+                </a:graphic>
+                <wp14:sizeRelH relativeFrom="margin">
+                  <wp14:pctWidth>0</wp14:pctWidth>
+                </wp14:sizeRelH>
+                <wp14:sizeRelV relativeFrom="margin">
+                  <wp14:pctHeight>0</wp14:pctHeight>
+                </wp14:sizeRelV>
+              </wp:anchor>
+            </w:drawing>
+          </mc:Choice>
+          <mc:Fallback>
+            <w:pict>
+              <v:rect w14:anchorId="09B85E97" id="Rectangle 6" o:spid="_x0000_s1026" style="position:absolute;margin-left:101.25pt;margin-top:107.25pt;width:204.75pt;height:101.25pt;z-index:-251650048;visibility:visible;mso-wrap-style:square;mso-width-percent:0;mso-height-percent:0;mso-wrap-distance-left:9pt;mso-wrap-distance-top:0;mso-wrap-distance-right:9pt;mso-wrap-distance-bottom:0;mso-position-horizontal:absolute;mso-position-horizontal-relative:text;mso-position-vertical:absolute;mso-position-vertical-relative:text;mso-width-percent:0;mso-height-percent:0;mso-width-relative:margin;mso-height-relative:margin;v-text-anchor:middle" o:gfxdata="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" fillcolor="white [3212]" strokecolor="black [3213]" strokeweight="1pt"/>
+            </w:pict>
+          </mc:Fallback>
+        </mc:AlternateContent>
+      </w:r>
+      <w:r>
+        <w:rPr>
+          <w:noProof/>
+        </w:rPr>
+        <w:drawing>
+          <wp:anchor distT="0" distB="0" distL="114300" distR="114300" simplePos="0" relativeHeight="251661312" behindDoc="0" locked="0" layoutInCell="1" allowOverlap="1" wp14:anchorId="2D28B0F0" wp14:editId="0D18C2FA">
             <wp:simplePos x="0" y="0"/>
             <wp:positionH relativeFrom="column">
               <wp:posOffset>2904564</wp:posOffset>
@@ -40,7 +214,7 @@
                     </pic:cNvPicPr>
                   </pic:nvPicPr>
                   <pic:blipFill rotWithShape="1">
-                    <a:blip r:embed="rId4" cstate="print">
+                    <a:blip r:embed="rId5" cstate="print">
                       <a:extLst>
                         <a:ext uri="{28A0092B-C50C-407E-A947-70E740481C1C}">
                           <a14:useLocalDpi xmlns:a14="http://schemas.microsoft.com/office/drawing/2010/main" val="0"/>
@@ -85,7 +259,7 @@
           <w:noProof/>
         </w:rPr>
         <w:drawing>
-          <wp:anchor distT="0" distB="0" distL="114300" distR="114300" simplePos="0" relativeHeight="251663360" behindDoc="0" locked="0" layoutInCell="1" allowOverlap="1" wp14:anchorId="1D72417E" wp14:editId="434739F8">
+          <wp:anchor distT="0" distB="0" distL="114300" distR="114300" simplePos="0" relativeHeight="251663360" behindDoc="0" locked="0" layoutInCell="1" allowOverlap="1" wp14:anchorId="09FCB7DB" wp14:editId="3F260787">
             <wp:simplePos x="0" y="0"/>
             <wp:positionH relativeFrom="column">
               <wp:posOffset>3334871</wp:posOffset>
@@ -110,7 +284,7 @@
                     </pic:cNvPicPr>
                   </pic:nvPicPr>
                   <pic:blipFill rotWithShape="1">
-                    <a:blip r:embed="rId5" cstate="print">
+                    <a:blip r:embed="rId6" cstate="print">
                       <a:extLst>
                         <a:ext uri="{28A0092B-C50C-407E-A947-70E740481C1C}">
                           <a14:useLocalDpi xmlns:a14="http://schemas.microsoft.com/office/drawing/2010/main" val="0"/>
@@ -155,7 +329,7 @@
           <w:noProof/>
         </w:rPr>
         <w:drawing>
-          <wp:anchor distT="0" distB="0" distL="114300" distR="114300" simplePos="0" relativeHeight="251659264" behindDoc="0" locked="0" layoutInCell="1" allowOverlap="1">
+          <wp:anchor distT="0" distB="0" distL="114300" distR="114300" simplePos="0" relativeHeight="251659264" behindDoc="0" locked="0" layoutInCell="1" allowOverlap="1" wp14:anchorId="30FB9E03" wp14:editId="3FE99602">
             <wp:simplePos x="0" y="0"/>
             <wp:positionH relativeFrom="column">
               <wp:posOffset>3334385</wp:posOffset>
@@ -180,7 +354,7 @@
                     </pic:cNvPicPr>
                   </pic:nvPicPr>
                   <pic:blipFill rotWithShape="1">
-                    <a:blip r:embed="rId6" cstate="print">
+                    <a:blip r:embed="rId7" cstate="print">
                       <a:extLst>
                         <a:ext uri="{28A0092B-C50C-407E-A947-70E740481C1C}">
                           <a14:useLocalDpi xmlns:a14="http://schemas.microsoft.com/office/drawing/2010/main" val="0"/>
@@ -220,13 +394,12 @@
           </wp:anchor>
         </w:drawing>
       </w:r>
-      <w:bookmarkStart w:id="0" w:name="_GoBack"/>
       <w:r>
         <w:rPr>
           <w:noProof/>
         </w:rPr>
         <w:drawing>
-          <wp:anchor distT="0" distB="0" distL="114300" distR="114300" simplePos="0" relativeHeight="251658240" behindDoc="1" locked="0" layoutInCell="1" allowOverlap="1">
+          <wp:anchor distT="0" distB="0" distL="114300" distR="114300" simplePos="0" relativeHeight="251658240" behindDoc="1" locked="0" layoutInCell="1" allowOverlap="1" wp14:anchorId="7F2C980D" wp14:editId="6CD215F1">
             <wp:simplePos x="0" y="0"/>
             <wp:positionH relativeFrom="column">
               <wp:posOffset>-259080</wp:posOffset>
@@ -251,7 +424,7 @@
                     </pic:cNvPicPr>
                   </pic:nvPicPr>
                   <pic:blipFill rotWithShape="1">
-                    <a:blip r:embed="rId7">
+                    <a:blip r:embed="rId8">
                       <a:extLst>
                         <a:ext uri="{28A0092B-C50C-407E-A947-70E740481C1C}">
                           <a14:useLocalDpi xmlns:a14="http://schemas.microsoft.com/office/drawing/2010/main" val="0"/>
@@ -291,7 +464,6 @@
           </wp:anchor>
         </w:drawing>
       </w:r>
-      <w:bookmarkEnd w:id="0"/>
     </w:p>
     <w:sectPr>
       <w:pgSz w:w="11906" w:h="16838"/>
@@ -320,7 +492,7 @@
       </w:pPr>
     </w:pPrDefault>
   </w:docDefaults>
-  <w:latentStyles w:defLockedState="0" w:defUIPriority="99" w:defSemiHidden="0" w:defUnhideWhenUsed="0" w:defQFormat="0" w:count="375">
+  <w:latentStyles w:defLockedState="0" w:defUIPriority="99" w:defSemiHidden="0" w:defUnhideWhenUsed="0" w:defQFormat="0" w:count="376">
     <w:lsdException w:name="Normal" w:uiPriority="0" w:qFormat="1"/>
     <w:lsdException w:name="heading 1" w:uiPriority="9" w:qFormat="1"/>
     <w:lsdException w:name="heading 2" w:semiHidden="1" w:uiPriority="9" w:unhideWhenUsed="1" w:qFormat="1"/>
@@ -426,7 +598,6 @@
     <w:lsdException w:name="HTML Sample" w:semiHidden="1" w:unhideWhenUsed="1"/>
     <w:lsdException w:name="HTML Typewriter" w:semiHidden="1" w:unhideWhenUsed="1"/>
     <w:lsdException w:name="HTML Variable" w:semiHidden="1" w:unhideWhenUsed="1"/>
-    <w:lsdException w:name="Normal Table" w:semiHidden="1" w:unhideWhenUsed="1"/>
     <w:lsdException w:name="annotation subject" w:semiHidden="1" w:unhideWhenUsed="1"/>
     <w:lsdException w:name="No List" w:semiHidden="1" w:unhideWhenUsed="1"/>
     <w:lsdException w:name="Outline List 1" w:semiHidden="1" w:unhideWhenUsed="1"/>
@@ -473,10 +644,8 @@
     <w:lsdException w:name="Table Subtle 2" w:semiHidden="1" w:unhideWhenUsed="1"/>
     <w:lsdException w:name="Table Web 1" w:semiHidden="1" w:unhideWhenUsed="1"/>
     <w:lsdException w:name="Table Web 2" w:semiHidden="1" w:unhideWhenUsed="1"/>
-    <w:lsdException w:name="Table Web 3" w:semiHidden="1" w:unhideWhenUsed="1"/>
     <w:lsdException w:name="Balloon Text" w:semiHidden="1" w:unhideWhenUsed="1"/>
     <w:lsdException w:name="Table Grid" w:uiPriority="39"/>
-    <w:lsdException w:name="Table Theme" w:semiHidden="1" w:unhideWhenUsed="1"/>
     <w:lsdException w:name="Placeholder Text" w:semiHidden="1"/>
     <w:lsdException w:name="No Spacing" w:uiPriority="1" w:qFormat="1"/>
     <w:lsdException w:name="Light Shading" w:uiPriority="60"/>
@@ -696,6 +865,7 @@
     <w:lsdException w:name="Smart Hyperlink" w:semiHidden="1" w:unhideWhenUsed="1"/>
     <w:lsdException w:name="Hashtag" w:semiHidden="1" w:unhideWhenUsed="1"/>
     <w:lsdException w:name="Unresolved Mention" w:semiHidden="1" w:unhideWhenUsed="1"/>
+    <w:lsdException w:name="Smart Link" w:semiHidden="1" w:unhideWhenUsed="1"/>
   </w:latentStyles>
   <w:style w:type="paragraph" w:default="1" w:styleId="Normal">
     <w:name w:val="Normal"/>

</xml_diff>